<commit_message>
Modifique los nombre y los requerimientos
</commit_message>
<xml_diff>
--- a/BaseDeDatos/primer avance/RequerimientosDataMart.docx
+++ b/BaseDeDatos/primer avance/RequerimientosDataMart.docx
@@ -90,23 +90,13 @@
                 <w:szCs w:val="24"/>
               </w:rPr>
             </w:pPr>
-            <w:proofErr w:type="spellStart"/>
-            <w:r>
-              <w:rPr>
-                <w:rFonts w:ascii="Arial" w:hAnsi="Arial" w:cs="Arial"/>
-                <w:sz w:val="24"/>
-                <w:szCs w:val="24"/>
-              </w:rPr>
-              <w:t>Datawarehose</w:t>
-            </w:r>
-            <w:proofErr w:type="spellEnd"/>
-            <w:r>
-              <w:rPr>
-                <w:rFonts w:ascii="Arial" w:hAnsi="Arial" w:cs="Arial"/>
-                <w:sz w:val="24"/>
-                <w:szCs w:val="24"/>
-              </w:rPr>
-              <w:t xml:space="preserve"> de </w:t>
+            <w:r>
+              <w:rPr>
+                <w:rFonts w:ascii="Arial" w:hAnsi="Arial" w:cs="Arial"/>
+                <w:sz w:val="24"/>
+                <w:szCs w:val="24"/>
+              </w:rPr>
+              <w:t xml:space="preserve">Datawarehose de </w:t>
             </w:r>
             <w:r>
               <w:rPr>
@@ -410,38 +400,6 @@
                 <w:sz w:val="24"/>
                 <w:szCs w:val="24"/>
               </w:rPr>
-              <w:t>,</w:t>
-            </w:r>
-            <w:r>
-              <w:rPr>
-                <w:rFonts w:ascii="Arial" w:hAnsi="Arial" w:cs="Arial"/>
-                <w:sz w:val="24"/>
-                <w:szCs w:val="24"/>
-              </w:rPr>
-              <w:t xml:space="preserve"> mes</w:t>
-            </w:r>
-            <w:r>
-              <w:rPr>
-                <w:rFonts w:ascii="Arial" w:hAnsi="Arial" w:cs="Arial"/>
-                <w:sz w:val="24"/>
-                <w:szCs w:val="24"/>
-              </w:rPr>
-              <w:t>,</w:t>
-            </w:r>
-            <w:r>
-              <w:rPr>
-                <w:rFonts w:ascii="Arial" w:hAnsi="Arial" w:cs="Arial"/>
-                <w:sz w:val="24"/>
-                <w:szCs w:val="24"/>
-              </w:rPr>
-              <w:t xml:space="preserve"> día</w:t>
-            </w:r>
-            <w:r>
-              <w:rPr>
-                <w:rFonts w:ascii="Arial" w:hAnsi="Arial" w:cs="Arial"/>
-                <w:sz w:val="24"/>
-                <w:szCs w:val="24"/>
-              </w:rPr>
               <w:t>)</w:t>
             </w:r>
           </w:p>
@@ -478,23 +436,19 @@
                 <w:szCs w:val="24"/>
               </w:rPr>
             </w:pPr>
-            <w:proofErr w:type="gramStart"/>
-            <w:r>
-              <w:rPr>
-                <w:rFonts w:ascii="Arial" w:hAnsi="Arial" w:cs="Arial"/>
-                <w:sz w:val="24"/>
-                <w:szCs w:val="24"/>
-                <w:highlight w:val="yellow"/>
-              </w:rPr>
-              <w:t>Preguntas a responder</w:t>
-            </w:r>
-            <w:proofErr w:type="gramEnd"/>
-            <w:r>
-              <w:rPr>
-                <w:rFonts w:ascii="Arial" w:hAnsi="Arial" w:cs="Arial"/>
-                <w:sz w:val="24"/>
-                <w:szCs w:val="24"/>
-                <w:highlight w:val="yellow"/>
+            <w:r>
+              <w:rPr>
+                <w:rFonts w:ascii="Arial" w:hAnsi="Arial" w:cs="Arial"/>
+                <w:sz w:val="24"/>
+                <w:szCs w:val="24"/>
+              </w:rPr>
+              <w:t>Preguntas para responder</w:t>
+            </w:r>
+            <w:r>
+              <w:rPr>
+                <w:rFonts w:ascii="Arial" w:hAnsi="Arial" w:cs="Arial"/>
+                <w:sz w:val="24"/>
+                <w:szCs w:val="24"/>
               </w:rPr>
               <w:t>:</w:t>
             </w:r>
@@ -561,6 +515,14 @@
               </w:rPr>
               <w:t xml:space="preserve"> en el 2018</w:t>
             </w:r>
+            <w:r>
+              <w:rPr>
+                <w:rFonts w:ascii="Arial" w:hAnsi="Arial" w:cs="Arial"/>
+                <w:sz w:val="24"/>
+                <w:szCs w:val="24"/>
+              </w:rPr>
+              <w:t>.</w:t>
+            </w:r>
           </w:p>
           <w:p>
             <w:pPr>
@@ -584,16 +546,14 @@
               </w:rPr>
               <w:t xml:space="preserve">Saber </w:t>
             </w:r>
-            <w:proofErr w:type="spellStart"/>
-            <w:r>
-              <w:rPr>
-                <w:rFonts w:ascii="Arial" w:hAnsi="Arial" w:cs="Arial"/>
-                <w:sz w:val="24"/>
-                <w:szCs w:val="24"/>
-              </w:rPr>
-              <w:t>cual</w:t>
-            </w:r>
-            <w:proofErr w:type="spellEnd"/>
+            <w:r>
+              <w:rPr>
+                <w:rFonts w:ascii="Arial" w:hAnsi="Arial" w:cs="Arial"/>
+                <w:sz w:val="24"/>
+                <w:szCs w:val="24"/>
+              </w:rPr>
+              <w:t>cuál</w:t>
+            </w:r>
             <w:r>
               <w:rPr>
                 <w:rFonts w:ascii="Arial" w:hAnsi="Arial" w:cs="Arial"/>
@@ -602,16 +562,14 @@
               </w:rPr>
               <w:t xml:space="preserve"> es la comunidad con </w:t>
             </w:r>
-            <w:proofErr w:type="spellStart"/>
-            <w:r>
-              <w:rPr>
-                <w:rFonts w:ascii="Arial" w:hAnsi="Arial" w:cs="Arial"/>
-                <w:sz w:val="24"/>
-                <w:szCs w:val="24"/>
-              </w:rPr>
-              <w:t>mas</w:t>
-            </w:r>
-            <w:proofErr w:type="spellEnd"/>
+            <w:r>
+              <w:rPr>
+                <w:rFonts w:ascii="Arial" w:hAnsi="Arial" w:cs="Arial"/>
+                <w:sz w:val="24"/>
+                <w:szCs w:val="24"/>
+              </w:rPr>
+              <w:t>más</w:t>
+            </w:r>
             <w:r>
               <w:rPr>
                 <w:rFonts w:ascii="Arial" w:hAnsi="Arial" w:cs="Arial"/>
@@ -619,6 +577,14 @@
                 <w:szCs w:val="24"/>
               </w:rPr>
               <w:t xml:space="preserve"> nacimientos</w:t>
+            </w:r>
+            <w:r>
+              <w:rPr>
+                <w:rFonts w:ascii="Arial" w:hAnsi="Arial" w:cs="Arial"/>
+                <w:sz w:val="24"/>
+                <w:szCs w:val="24"/>
+              </w:rPr>
+              <w:t>.</w:t>
             </w:r>
           </w:p>
           <w:p>
@@ -768,7 +734,7 @@
                 <w:sz w:val="24"/>
                 <w:szCs w:val="24"/>
               </w:rPr>
-              <w:t xml:space="preserve"> Consultar l</w:t>
+              <w:t>Consultar l</w:t>
             </w:r>
             <w:r>
               <w:rPr>
@@ -793,6 +759,14 @@
                 <w:szCs w:val="24"/>
               </w:rPr>
               <w:t>edad mujer y grupo edad hombre</w:t>
+            </w:r>
+            <w:r>
+              <w:rPr>
+                <w:rFonts w:ascii="Arial" w:hAnsi="Arial" w:cs="Arial"/>
+                <w:sz w:val="24"/>
+                <w:szCs w:val="24"/>
+              </w:rPr>
+              <w:t>.</w:t>
             </w:r>
           </w:p>
           <w:p>
@@ -804,18 +778,89 @@
               </w:numPr>
               <w:cnfStyle w:val="000000100000" w:firstRow="0" w:lastRow="0" w:firstColumn="0" w:lastColumn="0" w:oddVBand="0" w:evenVBand="0" w:oddHBand="1" w:evenHBand="0" w:firstRowFirstColumn="0" w:firstRowLastColumn="0" w:lastRowFirstColumn="0" w:lastRowLastColumn="0"/>
               <w:rPr>
-                <w:sz w:val="24"/>
-                <w:szCs w:val="24"/>
-              </w:rPr>
-            </w:pPr>
-            <w:r>
-              <w:rPr>
-                <w:rFonts w:ascii="Arial" w:hAnsi="Arial" w:cs="Arial"/>
-                <w:sz w:val="24"/>
-                <w:szCs w:val="24"/>
-              </w:rPr>
-              <w:t>Consultar los que no constan por cuidad y total</w:t>
-            </w:r>
+                <w:rFonts w:ascii="Arial" w:hAnsi="Arial" w:cs="Arial"/>
+                <w:sz w:val="24"/>
+                <w:szCs w:val="24"/>
+              </w:rPr>
+            </w:pPr>
+            <w:r>
+              <w:rPr>
+                <w:rFonts w:ascii="Arial" w:hAnsi="Arial" w:cs="Arial"/>
+                <w:sz w:val="24"/>
+                <w:szCs w:val="24"/>
+              </w:rPr>
+              <w:t>Sacar la mayor cantidad de nacimientos en una comunidad autónoma.</w:t>
+            </w:r>
+          </w:p>
+          <w:p>
+            <w:pPr>
+              <w:pStyle w:val="Prrafodelista"/>
+              <w:numPr>
+                <w:ilvl w:val="0"/>
+                <w:numId w:val="7"/>
+              </w:numPr>
+              <w:cnfStyle w:val="000000100000" w:firstRow="0" w:lastRow="0" w:firstColumn="0" w:lastColumn="0" w:oddVBand="0" w:evenVBand="0" w:oddHBand="1" w:evenHBand="0" w:firstRowFirstColumn="0" w:firstRowLastColumn="0" w:lastRowFirstColumn="0" w:lastRowLastColumn="0"/>
+              <w:rPr>
+                <w:rFonts w:ascii="Arial" w:hAnsi="Arial" w:cs="Arial"/>
+                <w:sz w:val="24"/>
+                <w:szCs w:val="24"/>
+              </w:rPr>
+            </w:pPr>
+            <w:r>
+              <w:rPr>
+                <w:rFonts w:ascii="Arial" w:hAnsi="Arial" w:cs="Arial"/>
+                <w:sz w:val="24"/>
+                <w:szCs w:val="24"/>
+              </w:rPr>
+              <w:t xml:space="preserve">Sacar </w:t>
+            </w:r>
+            <w:r>
+              <w:rPr>
+                <w:rFonts w:ascii="Arial" w:hAnsi="Arial" w:cs="Arial"/>
+                <w:sz w:val="24"/>
+                <w:szCs w:val="24"/>
+              </w:rPr>
+              <w:t>la menor cantidad</w:t>
+            </w:r>
+            <w:r>
+              <w:rPr>
+                <w:rFonts w:ascii="Arial" w:hAnsi="Arial" w:cs="Arial"/>
+                <w:sz w:val="24"/>
+                <w:szCs w:val="24"/>
+              </w:rPr>
+              <w:t xml:space="preserve"> de nacimientos en una comunidad autónoma</w:t>
+            </w:r>
+            <w:r>
+              <w:rPr>
+                <w:rFonts w:ascii="Arial" w:hAnsi="Arial" w:cs="Arial"/>
+                <w:sz w:val="24"/>
+                <w:szCs w:val="24"/>
+              </w:rPr>
+              <w:t>.</w:t>
+            </w:r>
+          </w:p>
+          <w:p>
+            <w:pPr>
+              <w:pStyle w:val="Prrafodelista"/>
+              <w:ind w:left="1440"/>
+              <w:cnfStyle w:val="000000100000" w:firstRow="0" w:lastRow="0" w:firstColumn="0" w:lastColumn="0" w:oddVBand="0" w:evenVBand="0" w:oddHBand="1" w:evenHBand="0" w:firstRowFirstColumn="0" w:firstRowLastColumn="0" w:lastRowFirstColumn="0" w:lastRowLastColumn="0"/>
+              <w:rPr>
+                <w:rFonts w:ascii="Arial" w:hAnsi="Arial" w:cs="Arial"/>
+                <w:sz w:val="24"/>
+                <w:szCs w:val="24"/>
+              </w:rPr>
+            </w:pPr>
+          </w:p>
+          <w:p>
+            <w:pPr>
+              <w:pStyle w:val="Prrafodelista"/>
+              <w:ind w:left="1440"/>
+              <w:cnfStyle w:val="000000100000" w:firstRow="0" w:lastRow="0" w:firstColumn="0" w:lastColumn="0" w:oddVBand="0" w:evenVBand="0" w:oddHBand="1" w:evenHBand="0" w:firstRowFirstColumn="0" w:firstRowLastColumn="0" w:lastRowFirstColumn="0" w:lastRowLastColumn="0"/>
+              <w:rPr>
+                <w:sz w:val="24"/>
+                <w:szCs w:val="24"/>
+              </w:rPr>
+            </w:pPr>
           </w:p>
         </w:tc>
       </w:tr>
@@ -864,7 +909,6 @@
                 <w:lang w:val="en-US"/>
               </w:rPr>
             </w:pPr>
-            <w:proofErr w:type="spellStart"/>
             <w:r>
               <w:rPr>
                 <w:rFonts w:ascii="Arial" w:hAnsi="Arial" w:cs="Arial"/>
@@ -872,57 +916,7 @@
                 <w:szCs w:val="24"/>
                 <w:lang w:val="en-US"/>
               </w:rPr>
-              <w:t>Resportes</w:t>
-            </w:r>
-            <w:proofErr w:type="spellEnd"/>
-            <w:r>
-              <w:rPr>
-                <w:rFonts w:ascii="Arial" w:hAnsi="Arial" w:cs="Arial"/>
-                <w:sz w:val="24"/>
-                <w:szCs w:val="24"/>
-                <w:lang w:val="en-US"/>
-              </w:rPr>
-              <w:t xml:space="preserve">, </w:t>
-            </w:r>
-            <w:proofErr w:type="spellStart"/>
-            <w:r>
-              <w:rPr>
-                <w:rFonts w:ascii="Arial" w:hAnsi="Arial" w:cs="Arial"/>
-                <w:sz w:val="24"/>
-                <w:szCs w:val="24"/>
-                <w:lang w:val="en-US"/>
-              </w:rPr>
-              <w:t>tableros</w:t>
-            </w:r>
-            <w:proofErr w:type="spellEnd"/>
-            <w:r>
-              <w:rPr>
-                <w:rFonts w:ascii="Arial" w:hAnsi="Arial" w:cs="Arial"/>
-                <w:sz w:val="24"/>
-                <w:szCs w:val="24"/>
-                <w:lang w:val="en-US"/>
-              </w:rPr>
-              <w:t xml:space="preserve">, </w:t>
-            </w:r>
-            <w:proofErr w:type="spellStart"/>
-            <w:r>
-              <w:rPr>
-                <w:rFonts w:ascii="Arial" w:hAnsi="Arial" w:cs="Arial"/>
-                <w:sz w:val="24"/>
-                <w:szCs w:val="24"/>
-                <w:lang w:val="en-US"/>
-              </w:rPr>
-              <w:t>cubos</w:t>
-            </w:r>
-            <w:proofErr w:type="spellEnd"/>
-            <w:r>
-              <w:rPr>
-                <w:rFonts w:ascii="Arial" w:hAnsi="Arial" w:cs="Arial"/>
-                <w:sz w:val="24"/>
-                <w:szCs w:val="24"/>
-                <w:lang w:val="en-US"/>
-              </w:rPr>
-              <w:t xml:space="preserve"> OLAP</w:t>
+              <w:t>Resportes, tableros, cubos OLAP</w:t>
             </w:r>
           </w:p>
           <w:p>
@@ -1077,7 +1071,6 @@
     </w:tbl>
     <w:p>
       <w:pPr>
-        <w:jc w:val="center"/>
         <w:rPr>
           <w:rFonts w:ascii="Arial" w:hAnsi="Arial" w:cs="Arial"/>
           <w:b/>
@@ -1150,32 +1143,35 @@
           <w:lang w:val="en-US"/>
         </w:rPr>
       </w:pPr>
+    </w:p>
+    <w:p>
+      <w:pPr>
+        <w:jc w:val="center"/>
+        <w:rPr>
+          <w:rFonts w:ascii="Arial" w:hAnsi="Arial" w:cs="Arial"/>
+          <w:b/>
+          <w:lang w:val="en-US"/>
+        </w:rPr>
+      </w:pPr>
+    </w:p>
+    <w:p>
+      <w:pPr>
+        <w:jc w:val="center"/>
+        <w:rPr>
+          <w:rFonts w:ascii="Arial" w:hAnsi="Arial" w:cs="Arial"/>
+          <w:b/>
+          <w:lang w:val="en-US"/>
+        </w:rPr>
+      </w:pPr>
       <w:r>
         <w:rPr>
           <w:rFonts w:ascii="Arial" w:hAnsi="Arial" w:cs="Arial"/>
           <w:b/>
           <w:lang w:val="en-US"/>
         </w:rPr>
+        <w:lastRenderedPageBreak/>
         <w:t xml:space="preserve">Instructor: </w:t>
       </w:r>
-    </w:p>
-    <w:p>
-      <w:pPr>
-        <w:rPr>
-          <w:rFonts w:ascii="Arial" w:hAnsi="Arial" w:cs="Arial"/>
-          <w:b/>
-          <w:lang w:val="en-US"/>
-        </w:rPr>
-      </w:pPr>
-    </w:p>
-    <w:p>
-      <w:pPr>
-        <w:rPr>
-          <w:rFonts w:ascii="Arial" w:hAnsi="Arial" w:cs="Arial"/>
-          <w:b/>
-          <w:lang w:val="en-US"/>
-        </w:rPr>
-      </w:pPr>
     </w:p>
     <w:tbl>
       <w:tblPr>
@@ -1345,7 +1341,6 @@
                 <w:szCs w:val="24"/>
               </w:rPr>
             </w:pPr>
-            <w:proofErr w:type="spellStart"/>
             <w:r>
               <w:rPr>
                 <w:rFonts w:ascii="Arial" w:hAnsi="Arial" w:cs="Arial"/>
@@ -1356,27 +1351,15 @@
               </w:rPr>
               <w:t>Edad_madre</w:t>
             </w:r>
-            <w:proofErr w:type="spellEnd"/>
-            <w:r>
-              <w:rPr>
-                <w:rFonts w:ascii="Arial" w:hAnsi="Arial" w:cs="Arial"/>
-                <w:b w:val="0"/>
-                <w:bCs w:val="0"/>
-                <w:sz w:val="24"/>
-                <w:szCs w:val="24"/>
-              </w:rPr>
-              <w:t xml:space="preserve">&gt; </w:t>
-            </w:r>
-            <w:proofErr w:type="spellStart"/>
-            <w:r>
-              <w:rPr>
-                <w:rFonts w:ascii="Arial" w:hAnsi="Arial" w:cs="Arial"/>
-                <w:b w:val="0"/>
-                <w:bCs w:val="0"/>
-                <w:sz w:val="24"/>
-                <w:szCs w:val="24"/>
-              </w:rPr>
-              <w:t>DIM_</w:t>
+            <w:r>
+              <w:rPr>
+                <w:rFonts w:ascii="Arial" w:hAnsi="Arial" w:cs="Arial"/>
+                <w:b w:val="0"/>
+                <w:bCs w:val="0"/>
+                <w:sz w:val="24"/>
+                <w:szCs w:val="24"/>
+              </w:rPr>
+              <w:t>&gt; DIM_</w:t>
             </w:r>
             <w:r>
               <w:rPr>
@@ -1388,7 +1371,6 @@
               </w:rPr>
               <w:t>Madre</w:t>
             </w:r>
-            <w:proofErr w:type="spellEnd"/>
           </w:p>
           <w:p>
             <w:pPr>
@@ -1401,7 +1383,6 @@
                 <w:lang w:val="en-US"/>
               </w:rPr>
             </w:pPr>
-            <w:proofErr w:type="spellStart"/>
             <w:r>
               <w:rPr>
                 <w:rFonts w:ascii="Arial" w:hAnsi="Arial" w:cs="Arial"/>
@@ -1413,7 +1394,6 @@
               </w:rPr>
               <w:t>Id_Edad_M</w:t>
             </w:r>
-            <w:proofErr w:type="spellEnd"/>
             <w:r>
               <w:rPr>
                 <w:rFonts w:ascii="Arial" w:hAnsi="Arial" w:cs="Arial"/>
@@ -1459,7 +1439,6 @@
                 <w:lang w:val="en-US"/>
               </w:rPr>
             </w:pPr>
-            <w:proofErr w:type="spellStart"/>
             <w:r>
               <w:rPr>
                 <w:rFonts w:ascii="Arial" w:eastAsia="Arial" w:hAnsi="Arial" w:cs="Arial"/>
@@ -1471,7 +1450,6 @@
               </w:rPr>
               <w:t>nombre_edad_M</w:t>
             </w:r>
-            <w:proofErr w:type="spellEnd"/>
             <w:r>
               <w:rPr>
                 <w:rFonts w:ascii="Arial" w:eastAsia="Arial" w:hAnsi="Arial" w:cs="Arial"/>
@@ -1481,9 +1459,147 @@
                 <w:szCs w:val="24"/>
                 <w:lang w:val="en-US"/>
               </w:rPr>
-              <w:t xml:space="preserve"> &gt; </w:t>
-            </w:r>
-            <w:proofErr w:type="spellStart"/>
+              <w:t xml:space="preserve"> &gt; N_edad_madre</w:t>
+            </w:r>
+          </w:p>
+          <w:p>
+            <w:pPr>
+              <w:rPr>
+                <w:rFonts w:ascii="Arial" w:hAnsi="Arial" w:cs="Arial"/>
+                <w:sz w:val="24"/>
+                <w:szCs w:val="24"/>
+                <w:lang w:val="en-US"/>
+              </w:rPr>
+            </w:pPr>
+            <w:r>
+              <w:rPr>
+                <w:rFonts w:ascii="Arial" w:hAnsi="Arial" w:cs="Arial"/>
+                <w:b w:val="0"/>
+                <w:bCs w:val="0"/>
+                <w:sz w:val="24"/>
+                <w:szCs w:val="24"/>
+                <w:lang w:val="en-US"/>
+              </w:rPr>
+              <w:t>Valido_Desde</w:t>
+            </w:r>
+          </w:p>
+          <w:p>
+            <w:pPr>
+              <w:rPr>
+                <w:rFonts w:ascii="Arial" w:hAnsi="Arial" w:cs="Arial"/>
+                <w:sz w:val="24"/>
+                <w:szCs w:val="24"/>
+                <w:lang w:val="en-US"/>
+              </w:rPr>
+            </w:pPr>
+            <w:r>
+              <w:rPr>
+                <w:rFonts w:ascii="Arial" w:hAnsi="Arial" w:cs="Arial"/>
+                <w:b w:val="0"/>
+                <w:bCs w:val="0"/>
+                <w:sz w:val="24"/>
+                <w:szCs w:val="24"/>
+                <w:lang w:val="en-US"/>
+              </w:rPr>
+              <w:t>Valido_hasta</w:t>
+            </w:r>
+          </w:p>
+          <w:p>
+            <w:pPr>
+              <w:rPr>
+                <w:rFonts w:ascii="Arial" w:hAnsi="Arial" w:cs="Arial"/>
+                <w:sz w:val="24"/>
+                <w:szCs w:val="24"/>
+                <w:lang w:val="en-US"/>
+              </w:rPr>
+            </w:pPr>
+            <w:r>
+              <w:rPr>
+                <w:rFonts w:ascii="Arial" w:hAnsi="Arial" w:cs="Arial"/>
+                <w:b w:val="0"/>
+                <w:bCs w:val="0"/>
+                <w:sz w:val="24"/>
+                <w:szCs w:val="24"/>
+                <w:lang w:val="en-US"/>
+              </w:rPr>
+              <w:t>Vers</w:t>
+            </w:r>
+            <w:r>
+              <w:rPr>
+                <w:rFonts w:ascii="Arial" w:hAnsi="Arial" w:cs="Arial"/>
+                <w:b w:val="0"/>
+                <w:bCs w:val="0"/>
+                <w:sz w:val="24"/>
+                <w:szCs w:val="24"/>
+                <w:lang w:val="en-US"/>
+              </w:rPr>
+              <w:t>ion</w:t>
+            </w:r>
+          </w:p>
+          <w:p>
+            <w:pPr>
+              <w:rPr>
+                <w:rFonts w:ascii="Arial" w:hAnsi="Arial" w:cs="Arial"/>
+                <w:b w:val="0"/>
+                <w:bCs w:val="0"/>
+                <w:sz w:val="24"/>
+                <w:szCs w:val="24"/>
+                <w:lang w:val="en-US"/>
+              </w:rPr>
+            </w:pPr>
+          </w:p>
+          <w:p>
+            <w:pPr>
+              <w:rPr>
+                <w:rFonts w:ascii="Arial" w:hAnsi="Arial" w:cs="Arial"/>
+                <w:b w:val="0"/>
+                <w:bCs w:val="0"/>
+                <w:sz w:val="24"/>
+                <w:szCs w:val="24"/>
+              </w:rPr>
+            </w:pPr>
+            <w:r>
+              <w:rPr>
+                <w:rFonts w:ascii="Arial" w:hAnsi="Arial" w:cs="Arial"/>
+                <w:b w:val="0"/>
+                <w:bCs w:val="0"/>
+                <w:sz w:val="24"/>
+                <w:szCs w:val="24"/>
+              </w:rPr>
+              <w:t>Edad_</w:t>
+            </w:r>
+            <w:r>
+              <w:rPr>
+                <w:rFonts w:ascii="Arial" w:hAnsi="Arial" w:cs="Arial"/>
+                <w:b w:val="0"/>
+                <w:bCs w:val="0"/>
+                <w:sz w:val="24"/>
+                <w:szCs w:val="24"/>
+              </w:rPr>
+              <w:t>padre</w:t>
+            </w:r>
+            <w:r>
+              <w:rPr>
+                <w:rFonts w:ascii="Arial" w:hAnsi="Arial" w:cs="Arial"/>
+                <w:b w:val="0"/>
+                <w:bCs w:val="0"/>
+                <w:sz w:val="24"/>
+                <w:szCs w:val="24"/>
+              </w:rPr>
+              <w:t>&gt; DIM_Padre</w:t>
+            </w:r>
+          </w:p>
+          <w:p>
+            <w:pPr>
+              <w:rPr>
+                <w:rFonts w:ascii="Arial" w:hAnsi="Arial" w:cs="Arial"/>
+                <w:b w:val="0"/>
+                <w:bCs w:val="0"/>
+                <w:sz w:val="24"/>
+                <w:szCs w:val="24"/>
+                <w:lang w:val="en-US"/>
+              </w:rPr>
+            </w:pPr>
             <w:r>
               <w:rPr>
                 <w:rFonts w:ascii="Arial" w:eastAsia="Arial" w:hAnsi="Arial" w:cs="Arial"/>
@@ -1493,20 +1609,19 @@
                 <w:szCs w:val="24"/>
                 <w:lang w:val="en-US"/>
               </w:rPr>
-              <w:t>N_edad_madre</w:t>
-            </w:r>
-            <w:proofErr w:type="spellEnd"/>
-          </w:p>
-          <w:p>
-            <w:pPr>
-              <w:rPr>
-                <w:rFonts w:ascii="Arial" w:hAnsi="Arial" w:cs="Arial"/>
+              <w:t>Id_Edad_P</w:t>
+            </w:r>
+            <w:r>
+              <w:rPr>
+                <w:rFonts w:ascii="Arial" w:eastAsia="Arial" w:hAnsi="Arial" w:cs="Arial"/>
+                <w:b w:val="0"/>
+                <w:bCs w:val="0"/>
                 <w:sz w:val="24"/>
                 <w:szCs w:val="24"/>
                 <w:lang w:val="en-US"/>
               </w:rPr>
-            </w:pPr>
-            <w:proofErr w:type="spellStart"/>
+              <w:t xml:space="preserve"> </w:t>
+            </w:r>
             <w:r>
               <w:rPr>
                 <w:rFonts w:ascii="Arial" w:hAnsi="Arial" w:cs="Arial"/>
@@ -1516,9 +1631,63 @@
                 <w:szCs w:val="24"/>
                 <w:lang w:val="en-US"/>
               </w:rPr>
+              <w:t>&gt; Primary key &gt; PK_EDAD_PADRE</w:t>
+            </w:r>
+          </w:p>
+          <w:p>
+            <w:pPr>
+              <w:rPr>
+                <w:rFonts w:ascii="Arial" w:eastAsia="Arial" w:hAnsi="Arial" w:cs="Arial"/>
+                <w:b w:val="0"/>
+                <w:bCs w:val="0"/>
+                <w:sz w:val="24"/>
+                <w:szCs w:val="24"/>
+                <w:lang w:val="en-US"/>
+              </w:rPr>
+            </w:pPr>
+            <w:r>
+              <w:rPr>
+                <w:rFonts w:ascii="Arial" w:eastAsia="Arial" w:hAnsi="Arial" w:cs="Arial"/>
+                <w:b w:val="0"/>
+                <w:bCs w:val="0"/>
+                <w:sz w:val="24"/>
+                <w:szCs w:val="24"/>
+                <w:lang w:val="en-US"/>
+              </w:rPr>
+              <w:t>nombre_edad_P</w:t>
+            </w:r>
+            <w:r>
+              <w:rPr>
+                <w:rFonts w:ascii="Arial" w:eastAsia="Arial" w:hAnsi="Arial" w:cs="Arial"/>
+                <w:b w:val="0"/>
+                <w:bCs w:val="0"/>
+                <w:sz w:val="24"/>
+                <w:szCs w:val="24"/>
+                <w:lang w:val="en-US"/>
+              </w:rPr>
+              <w:t xml:space="preserve"> &gt; N_edad_padre</w:t>
+            </w:r>
+          </w:p>
+          <w:p>
+            <w:pPr>
+              <w:rPr>
+                <w:rFonts w:ascii="Arial" w:hAnsi="Arial" w:cs="Arial"/>
+                <w:sz w:val="24"/>
+                <w:szCs w:val="24"/>
+                <w:lang w:val="en-US"/>
+              </w:rPr>
+            </w:pPr>
+            <w:r>
+              <w:rPr>
+                <w:rFonts w:ascii="Arial" w:hAnsi="Arial" w:cs="Arial"/>
+                <w:b w:val="0"/>
+                <w:bCs w:val="0"/>
+                <w:sz w:val="24"/>
+                <w:szCs w:val="24"/>
+                <w:lang w:val="en-US"/>
+              </w:rPr>
               <w:t>Valido_Desde</w:t>
             </w:r>
-            <w:proofErr w:type="spellEnd"/>
           </w:p>
           <w:p>
             <w:pPr>
@@ -1529,7 +1698,6 @@
                 <w:lang w:val="en-US"/>
               </w:rPr>
             </w:pPr>
-            <w:proofErr w:type="spellStart"/>
             <w:r>
               <w:rPr>
                 <w:rFonts w:ascii="Arial" w:hAnsi="Arial" w:cs="Arial"/>
@@ -1541,7 +1709,6 @@
               </w:rPr>
               <w:t>Valido_hasta</w:t>
             </w:r>
-            <w:proofErr w:type="spellEnd"/>
           </w:p>
           <w:p>
             <w:pPr>
@@ -1561,9 +1728,11 @@
                 <w:szCs w:val="24"/>
                 <w:lang w:val="en-US"/>
               </w:rPr>
-              <w:t>Vers</w:t>
-            </w:r>
-            <w:r>
+              <w:t>Version</w:t>
+            </w:r>
+          </w:p>
+          <w:p>
+            <w:pPr>
               <w:rPr>
                 <w:rFonts w:ascii="Arial" w:hAnsi="Arial" w:cs="Arial"/>
                 <w:b w:val="0"/>
@@ -1572,13 +1741,12 @@
                 <w:szCs w:val="24"/>
                 <w:lang w:val="en-US"/>
               </w:rPr>
-              <w:t>ion</w:t>
-            </w:r>
-          </w:p>
-          <w:p>
-            <w:pPr>
-              <w:rPr>
-                <w:rFonts w:ascii="Arial" w:hAnsi="Arial" w:cs="Arial"/>
+            </w:pPr>
+          </w:p>
+          <w:p>
+            <w:pPr>
+              <w:rPr>
+                <w:rFonts w:ascii="Arial" w:eastAsia="Arial" w:hAnsi="Arial" w:cs="Arial"/>
                 <w:b w:val="0"/>
                 <w:bCs w:val="0"/>
                 <w:sz w:val="24"/>
@@ -1586,74 +1754,17 @@
                 <w:lang w:val="en-US"/>
               </w:rPr>
             </w:pPr>
-          </w:p>
-          <w:p>
-            <w:pPr>
-              <w:rPr>
-                <w:rFonts w:ascii="Arial" w:hAnsi="Arial" w:cs="Arial"/>
-                <w:b w:val="0"/>
-                <w:bCs w:val="0"/>
-                <w:sz w:val="24"/>
-                <w:szCs w:val="24"/>
-              </w:rPr>
-            </w:pPr>
-            <w:proofErr w:type="spellStart"/>
-            <w:r>
-              <w:rPr>
-                <w:rFonts w:ascii="Arial" w:hAnsi="Arial" w:cs="Arial"/>
-                <w:b w:val="0"/>
-                <w:bCs w:val="0"/>
-                <w:sz w:val="24"/>
-                <w:szCs w:val="24"/>
-              </w:rPr>
-              <w:t>Edad_</w:t>
-            </w:r>
-            <w:r>
-              <w:rPr>
-                <w:rFonts w:ascii="Arial" w:hAnsi="Arial" w:cs="Arial"/>
-                <w:b w:val="0"/>
-                <w:bCs w:val="0"/>
-                <w:sz w:val="24"/>
-                <w:szCs w:val="24"/>
-              </w:rPr>
-              <w:t>padre</w:t>
-            </w:r>
-            <w:proofErr w:type="spellEnd"/>
-            <w:r>
-              <w:rPr>
-                <w:rFonts w:ascii="Arial" w:hAnsi="Arial" w:cs="Arial"/>
-                <w:b w:val="0"/>
-                <w:bCs w:val="0"/>
-                <w:sz w:val="24"/>
-                <w:szCs w:val="24"/>
-              </w:rPr>
-              <w:t xml:space="preserve">&gt; </w:t>
-            </w:r>
-            <w:proofErr w:type="spellStart"/>
-            <w:r>
-              <w:rPr>
-                <w:rFonts w:ascii="Arial" w:hAnsi="Arial" w:cs="Arial"/>
-                <w:b w:val="0"/>
-                <w:bCs w:val="0"/>
-                <w:sz w:val="24"/>
-                <w:szCs w:val="24"/>
-              </w:rPr>
-              <w:t>DIM_Padre</w:t>
-            </w:r>
-            <w:proofErr w:type="spellEnd"/>
-          </w:p>
-          <w:p>
-            <w:pPr>
-              <w:rPr>
-                <w:rFonts w:ascii="Arial" w:hAnsi="Arial" w:cs="Arial"/>
+            <w:r>
+              <w:rPr>
+                <w:rFonts w:ascii="Arial" w:eastAsia="Arial" w:hAnsi="Arial" w:cs="Arial"/>
                 <w:b w:val="0"/>
                 <w:bCs w:val="0"/>
                 <w:sz w:val="24"/>
                 <w:szCs w:val="24"/>
                 <w:lang w:val="en-US"/>
               </w:rPr>
-            </w:pPr>
-            <w:proofErr w:type="spellStart"/>
+              <w:t>Ciudad &gt; DIM_C</w:t>
+            </w:r>
             <w:r>
               <w:rPr>
                 <w:rFonts w:ascii="Arial" w:eastAsia="Arial" w:hAnsi="Arial" w:cs="Arial"/>
@@ -1663,9 +1774,20 @@
                 <w:szCs w:val="24"/>
                 <w:lang w:val="en-US"/>
               </w:rPr>
-              <w:t>Id_Edad_P</w:t>
-            </w:r>
-            <w:proofErr w:type="spellEnd"/>
+              <w:t>IUDAD</w:t>
+            </w:r>
+          </w:p>
+          <w:p>
+            <w:pPr>
+              <w:rPr>
+                <w:rFonts w:ascii="Arial" w:hAnsi="Arial" w:cs="Arial"/>
+                <w:b w:val="0"/>
+                <w:bCs w:val="0"/>
+                <w:sz w:val="24"/>
+                <w:szCs w:val="24"/>
+                <w:lang w:val="en-US"/>
+              </w:rPr>
+            </w:pPr>
             <w:r>
               <w:rPr>
                 <w:rFonts w:ascii="Arial" w:eastAsia="Arial" w:hAnsi="Arial" w:cs="Arial"/>
@@ -1675,7 +1797,7 @@
                 <w:szCs w:val="24"/>
                 <w:lang w:val="en-US"/>
               </w:rPr>
-              <w:t xml:space="preserve"> </w:t>
+              <w:t>Id_Ciudad</w:t>
             </w:r>
             <w:r>
               <w:rPr>
@@ -1686,7 +1808,18 @@
                 <w:szCs w:val="24"/>
                 <w:lang w:val="en-US"/>
               </w:rPr>
-              <w:t>&gt; Primary key &gt; PK_EDAD_PADRE</w:t>
+              <w:t xml:space="preserve"> &gt; Primary key &gt; PK_</w:t>
+            </w:r>
+            <w:r>
+              <w:rPr>
+                <w:rFonts w:ascii="Arial" w:hAnsi="Arial" w:cs="Arial"/>
+                <w:b w:val="0"/>
+                <w:bCs w:val="0"/>
+                <w:sz w:val="24"/>
+                <w:szCs w:val="24"/>
+                <w:lang w:val="en-US"/>
+              </w:rPr>
+              <w:t>CIUDAD</w:t>
             </w:r>
           </w:p>
           <w:p>
@@ -1700,7 +1833,6 @@
                 <w:lang w:val="en-US"/>
               </w:rPr>
             </w:pPr>
-            <w:proofErr w:type="spellStart"/>
             <w:r>
               <w:rPr>
                 <w:rFonts w:ascii="Arial" w:eastAsia="Arial" w:hAnsi="Arial" w:cs="Arial"/>
@@ -1710,10 +1842,74 @@
                 <w:szCs w:val="24"/>
                 <w:lang w:val="en-US"/>
               </w:rPr>
-              <w:t>nombre_edad_P</w:t>
-            </w:r>
-            <w:proofErr w:type="spellEnd"/>
-            <w:r>
+              <w:t>Nombre_Comunidad</w:t>
+            </w:r>
+          </w:p>
+          <w:p>
+            <w:pPr>
+              <w:rPr>
+                <w:rFonts w:ascii="Arial" w:hAnsi="Arial" w:cs="Arial"/>
+                <w:sz w:val="24"/>
+                <w:szCs w:val="24"/>
+                <w:lang w:val="en-US"/>
+              </w:rPr>
+            </w:pPr>
+            <w:r>
+              <w:rPr>
+                <w:rFonts w:ascii="Arial" w:hAnsi="Arial" w:cs="Arial"/>
+                <w:b w:val="0"/>
+                <w:bCs w:val="0"/>
+                <w:sz w:val="24"/>
+                <w:szCs w:val="24"/>
+                <w:lang w:val="en-US"/>
+              </w:rPr>
+              <w:t>Valido_Desde</w:t>
+            </w:r>
+          </w:p>
+          <w:p>
+            <w:pPr>
+              <w:rPr>
+                <w:rFonts w:ascii="Arial" w:hAnsi="Arial" w:cs="Arial"/>
+                <w:sz w:val="24"/>
+                <w:szCs w:val="24"/>
+                <w:lang w:val="en-US"/>
+              </w:rPr>
+            </w:pPr>
+            <w:r>
+              <w:rPr>
+                <w:rFonts w:ascii="Arial" w:hAnsi="Arial" w:cs="Arial"/>
+                <w:b w:val="0"/>
+                <w:bCs w:val="0"/>
+                <w:sz w:val="24"/>
+                <w:szCs w:val="24"/>
+                <w:lang w:val="en-US"/>
+              </w:rPr>
+              <w:t>Valido_hasta</w:t>
+            </w:r>
+          </w:p>
+          <w:p>
+            <w:pPr>
+              <w:rPr>
+                <w:rFonts w:ascii="Arial" w:hAnsi="Arial" w:cs="Arial"/>
+                <w:sz w:val="24"/>
+                <w:szCs w:val="24"/>
+                <w:lang w:val="en-US"/>
+              </w:rPr>
+            </w:pPr>
+            <w:r>
+              <w:rPr>
+                <w:rFonts w:ascii="Arial" w:hAnsi="Arial" w:cs="Arial"/>
+                <w:b w:val="0"/>
+                <w:bCs w:val="0"/>
+                <w:sz w:val="24"/>
+                <w:szCs w:val="24"/>
+                <w:lang w:val="en-US"/>
+              </w:rPr>
+              <w:t>Version</w:t>
+            </w:r>
+          </w:p>
+          <w:p>
+            <w:pPr>
               <w:rPr>
                 <w:rFonts w:ascii="Arial" w:eastAsia="Arial" w:hAnsi="Arial" w:cs="Arial"/>
                 <w:b w:val="0"/>
@@ -1722,284 +1918,6 @@
                 <w:szCs w:val="24"/>
                 <w:lang w:val="en-US"/>
               </w:rPr>
-              <w:t xml:space="preserve"> &gt; </w:t>
-            </w:r>
-            <w:proofErr w:type="spellStart"/>
-            <w:r>
-              <w:rPr>
-                <w:rFonts w:ascii="Arial" w:eastAsia="Arial" w:hAnsi="Arial" w:cs="Arial"/>
-                <w:b w:val="0"/>
-                <w:bCs w:val="0"/>
-                <w:sz w:val="24"/>
-                <w:szCs w:val="24"/>
-                <w:lang w:val="en-US"/>
-              </w:rPr>
-              <w:t>N_edad_padre</w:t>
-            </w:r>
-            <w:proofErr w:type="spellEnd"/>
-          </w:p>
-          <w:p>
-            <w:pPr>
-              <w:rPr>
-                <w:rFonts w:ascii="Arial" w:hAnsi="Arial" w:cs="Arial"/>
-                <w:sz w:val="24"/>
-                <w:szCs w:val="24"/>
-                <w:lang w:val="en-US"/>
-              </w:rPr>
-            </w:pPr>
-            <w:proofErr w:type="spellStart"/>
-            <w:r>
-              <w:rPr>
-                <w:rFonts w:ascii="Arial" w:hAnsi="Arial" w:cs="Arial"/>
-                <w:b w:val="0"/>
-                <w:bCs w:val="0"/>
-                <w:sz w:val="24"/>
-                <w:szCs w:val="24"/>
-                <w:lang w:val="en-US"/>
-              </w:rPr>
-              <w:t>Valido_Desde</w:t>
-            </w:r>
-            <w:proofErr w:type="spellEnd"/>
-          </w:p>
-          <w:p>
-            <w:pPr>
-              <w:rPr>
-                <w:rFonts w:ascii="Arial" w:hAnsi="Arial" w:cs="Arial"/>
-                <w:sz w:val="24"/>
-                <w:szCs w:val="24"/>
-                <w:lang w:val="en-US"/>
-              </w:rPr>
-            </w:pPr>
-            <w:proofErr w:type="spellStart"/>
-            <w:r>
-              <w:rPr>
-                <w:rFonts w:ascii="Arial" w:hAnsi="Arial" w:cs="Arial"/>
-                <w:b w:val="0"/>
-                <w:bCs w:val="0"/>
-                <w:sz w:val="24"/>
-                <w:szCs w:val="24"/>
-                <w:lang w:val="en-US"/>
-              </w:rPr>
-              <w:t>Valido_hasta</w:t>
-            </w:r>
-            <w:proofErr w:type="spellEnd"/>
-          </w:p>
-          <w:p>
-            <w:pPr>
-              <w:rPr>
-                <w:rFonts w:ascii="Arial" w:hAnsi="Arial" w:cs="Arial"/>
-                <w:sz w:val="24"/>
-                <w:szCs w:val="24"/>
-                <w:lang w:val="en-US"/>
-              </w:rPr>
-            </w:pPr>
-            <w:r>
-              <w:rPr>
-                <w:rFonts w:ascii="Arial" w:hAnsi="Arial" w:cs="Arial"/>
-                <w:b w:val="0"/>
-                <w:bCs w:val="0"/>
-                <w:sz w:val="24"/>
-                <w:szCs w:val="24"/>
-                <w:lang w:val="en-US"/>
-              </w:rPr>
-              <w:t>Version</w:t>
-            </w:r>
-          </w:p>
-          <w:p>
-            <w:pPr>
-              <w:rPr>
-                <w:rFonts w:ascii="Arial" w:hAnsi="Arial" w:cs="Arial"/>
-                <w:b w:val="0"/>
-                <w:bCs w:val="0"/>
-                <w:sz w:val="24"/>
-                <w:szCs w:val="24"/>
-                <w:lang w:val="en-US"/>
-              </w:rPr>
-            </w:pPr>
-          </w:p>
-          <w:p>
-            <w:pPr>
-              <w:rPr>
-                <w:rFonts w:ascii="Arial" w:eastAsia="Arial" w:hAnsi="Arial" w:cs="Arial"/>
-                <w:b w:val="0"/>
-                <w:bCs w:val="0"/>
-                <w:sz w:val="24"/>
-                <w:szCs w:val="24"/>
-                <w:lang w:val="en-US"/>
-              </w:rPr>
-            </w:pPr>
-            <w:r>
-              <w:rPr>
-                <w:rFonts w:ascii="Arial" w:eastAsia="Arial" w:hAnsi="Arial" w:cs="Arial"/>
-                <w:b w:val="0"/>
-                <w:bCs w:val="0"/>
-                <w:sz w:val="24"/>
-                <w:szCs w:val="24"/>
-                <w:lang w:val="en-US"/>
-              </w:rPr>
-              <w:t>Ciudad &gt; DIM_C</w:t>
-            </w:r>
-            <w:r>
-              <w:rPr>
-                <w:rFonts w:ascii="Arial" w:eastAsia="Arial" w:hAnsi="Arial" w:cs="Arial"/>
-                <w:b w:val="0"/>
-                <w:bCs w:val="0"/>
-                <w:sz w:val="24"/>
-                <w:szCs w:val="24"/>
-                <w:lang w:val="en-US"/>
-              </w:rPr>
-              <w:t>IUDAD</w:t>
-            </w:r>
-          </w:p>
-          <w:p>
-            <w:pPr>
-              <w:rPr>
-                <w:rFonts w:ascii="Arial" w:hAnsi="Arial" w:cs="Arial"/>
-                <w:b w:val="0"/>
-                <w:bCs w:val="0"/>
-                <w:sz w:val="24"/>
-                <w:szCs w:val="24"/>
-                <w:lang w:val="en-US"/>
-              </w:rPr>
-            </w:pPr>
-            <w:proofErr w:type="spellStart"/>
-            <w:r>
-              <w:rPr>
-                <w:rFonts w:ascii="Arial" w:eastAsia="Arial" w:hAnsi="Arial" w:cs="Arial"/>
-                <w:b w:val="0"/>
-                <w:bCs w:val="0"/>
-                <w:sz w:val="24"/>
-                <w:szCs w:val="24"/>
-                <w:lang w:val="en-US"/>
-              </w:rPr>
-              <w:t>Id_Ciudad</w:t>
-            </w:r>
-            <w:proofErr w:type="spellEnd"/>
-            <w:r>
-              <w:rPr>
-                <w:rFonts w:ascii="Arial" w:hAnsi="Arial" w:cs="Arial"/>
-                <w:b w:val="0"/>
-                <w:bCs w:val="0"/>
-                <w:sz w:val="24"/>
-                <w:szCs w:val="24"/>
-                <w:lang w:val="en-US"/>
-              </w:rPr>
-              <w:t xml:space="preserve"> &gt; Primary key &gt; PK_</w:t>
-            </w:r>
-            <w:r>
-              <w:rPr>
-                <w:rFonts w:ascii="Arial" w:hAnsi="Arial" w:cs="Arial"/>
-                <w:b w:val="0"/>
-                <w:bCs w:val="0"/>
-                <w:sz w:val="24"/>
-                <w:szCs w:val="24"/>
-                <w:lang w:val="en-US"/>
-              </w:rPr>
-              <w:t>CIUDAD</w:t>
-            </w:r>
-          </w:p>
-          <w:p>
-            <w:pPr>
-              <w:rPr>
-                <w:rFonts w:ascii="Arial" w:eastAsia="Arial" w:hAnsi="Arial" w:cs="Arial"/>
-                <w:b w:val="0"/>
-                <w:bCs w:val="0"/>
-                <w:sz w:val="24"/>
-                <w:szCs w:val="24"/>
-                <w:lang w:val="en-US"/>
-              </w:rPr>
-            </w:pPr>
-            <w:proofErr w:type="spellStart"/>
-            <w:r>
-              <w:rPr>
-                <w:rFonts w:ascii="Arial" w:eastAsia="Arial" w:hAnsi="Arial" w:cs="Arial"/>
-                <w:b w:val="0"/>
-                <w:bCs w:val="0"/>
-                <w:sz w:val="24"/>
-                <w:szCs w:val="24"/>
-                <w:lang w:val="en-US"/>
-              </w:rPr>
-              <w:t>Nombre_Comunidad</w:t>
-            </w:r>
-            <w:proofErr w:type="spellEnd"/>
-          </w:p>
-          <w:p>
-            <w:pPr>
-              <w:rPr>
-                <w:rFonts w:ascii="Arial" w:hAnsi="Arial" w:cs="Arial"/>
-                <w:sz w:val="24"/>
-                <w:szCs w:val="24"/>
-                <w:lang w:val="en-US"/>
-              </w:rPr>
-            </w:pPr>
-            <w:proofErr w:type="spellStart"/>
-            <w:r>
-              <w:rPr>
-                <w:rFonts w:ascii="Arial" w:hAnsi="Arial" w:cs="Arial"/>
-                <w:b w:val="0"/>
-                <w:bCs w:val="0"/>
-                <w:sz w:val="24"/>
-                <w:szCs w:val="24"/>
-                <w:lang w:val="en-US"/>
-              </w:rPr>
-              <w:t>Valido_Desde</w:t>
-            </w:r>
-            <w:proofErr w:type="spellEnd"/>
-          </w:p>
-          <w:p>
-            <w:pPr>
-              <w:rPr>
-                <w:rFonts w:ascii="Arial" w:hAnsi="Arial" w:cs="Arial"/>
-                <w:sz w:val="24"/>
-                <w:szCs w:val="24"/>
-                <w:lang w:val="en-US"/>
-              </w:rPr>
-            </w:pPr>
-            <w:proofErr w:type="spellStart"/>
-            <w:r>
-              <w:rPr>
-                <w:rFonts w:ascii="Arial" w:hAnsi="Arial" w:cs="Arial"/>
-                <w:b w:val="0"/>
-                <w:bCs w:val="0"/>
-                <w:sz w:val="24"/>
-                <w:szCs w:val="24"/>
-                <w:lang w:val="en-US"/>
-              </w:rPr>
-              <w:t>Valido_hasta</w:t>
-            </w:r>
-            <w:proofErr w:type="spellEnd"/>
-          </w:p>
-          <w:p>
-            <w:pPr>
-              <w:rPr>
-                <w:rFonts w:ascii="Arial" w:hAnsi="Arial" w:cs="Arial"/>
-                <w:sz w:val="24"/>
-                <w:szCs w:val="24"/>
-                <w:lang w:val="en-US"/>
-              </w:rPr>
-            </w:pPr>
-            <w:r>
-              <w:rPr>
-                <w:rFonts w:ascii="Arial" w:hAnsi="Arial" w:cs="Arial"/>
-                <w:b w:val="0"/>
-                <w:bCs w:val="0"/>
-                <w:sz w:val="24"/>
-                <w:szCs w:val="24"/>
-                <w:lang w:val="en-US"/>
-              </w:rPr>
-              <w:t>Version</w:t>
-            </w:r>
-          </w:p>
-          <w:p>
-            <w:pPr>
-              <w:rPr>
-                <w:rFonts w:ascii="Arial" w:eastAsia="Arial" w:hAnsi="Arial" w:cs="Arial"/>
-                <w:b w:val="0"/>
-                <w:bCs w:val="0"/>
-                <w:sz w:val="24"/>
-                <w:szCs w:val="24"/>
-                <w:lang w:val="en-US"/>
-              </w:rPr>
             </w:pPr>
           </w:p>
           <w:p>
@@ -2041,65 +1959,60 @@
                 <w:szCs w:val="24"/>
                 <w:lang w:val="es-EC"/>
               </w:rPr>
-              <w:t xml:space="preserve">Año &gt; </w:t>
-            </w:r>
-            <w:proofErr w:type="spellStart"/>
-            <w:r>
-              <w:rPr>
-                <w:rFonts w:ascii="Arial" w:hAnsi="Arial" w:cs="Arial"/>
-                <w:b w:val="0"/>
-                <w:bCs w:val="0"/>
+              <w:t>Año &gt; anio</w:t>
+            </w:r>
+          </w:p>
+          <w:p>
+            <w:pPr>
+              <w:rPr>
+                <w:rFonts w:ascii="Arial" w:hAnsi="Arial" w:cs="Arial"/>
                 <w:sz w:val="24"/>
                 <w:szCs w:val="24"/>
                 <w:lang w:val="es-EC"/>
               </w:rPr>
-              <w:t>anio</w:t>
-            </w:r>
-            <w:proofErr w:type="spellEnd"/>
-          </w:p>
-          <w:p>
-            <w:pPr>
-              <w:rPr>
-                <w:rFonts w:ascii="Arial" w:hAnsi="Arial" w:cs="Arial"/>
+            </w:pPr>
+            <w:r>
+              <w:rPr>
+                <w:rFonts w:ascii="Arial" w:hAnsi="Arial" w:cs="Arial"/>
+                <w:b w:val="0"/>
+                <w:bCs w:val="0"/>
                 <w:sz w:val="24"/>
                 <w:szCs w:val="24"/>
                 <w:lang w:val="es-EC"/>
               </w:rPr>
-            </w:pPr>
-            <w:r>
-              <w:rPr>
-                <w:rFonts w:ascii="Arial" w:hAnsi="Arial" w:cs="Arial"/>
-                <w:b w:val="0"/>
-                <w:bCs w:val="0"/>
+              <w:t>Semestre (S1, S2)</w:t>
+            </w:r>
+          </w:p>
+          <w:p>
+            <w:pPr>
+              <w:rPr>
+                <w:rFonts w:ascii="Arial" w:hAnsi="Arial" w:cs="Arial"/>
                 <w:sz w:val="24"/>
                 <w:szCs w:val="24"/>
                 <w:lang w:val="es-EC"/>
               </w:rPr>
-              <w:t>Semestre (S1, S2)</w:t>
-            </w:r>
-          </w:p>
-          <w:p>
-            <w:pPr>
-              <w:rPr>
-                <w:rFonts w:ascii="Arial" w:hAnsi="Arial" w:cs="Arial"/>
+            </w:pPr>
+            <w:r>
+              <w:rPr>
+                <w:rFonts w:ascii="Arial" w:hAnsi="Arial" w:cs="Arial"/>
+                <w:b w:val="0"/>
+                <w:bCs w:val="0"/>
                 <w:sz w:val="24"/>
                 <w:szCs w:val="24"/>
                 <w:lang w:val="es-EC"/>
               </w:rPr>
-            </w:pPr>
-            <w:proofErr w:type="spellStart"/>
-            <w:r>
-              <w:rPr>
-                <w:rFonts w:ascii="Arial" w:hAnsi="Arial" w:cs="Arial"/>
-                <w:b w:val="0"/>
-                <w:bCs w:val="0"/>
+              <w:t>Nombre_semestre(Semestre1,Semestre2)</w:t>
+            </w:r>
+          </w:p>
+          <w:p>
+            <w:pPr>
+              <w:rPr>
+                <w:rFonts w:ascii="Arial" w:hAnsi="Arial" w:cs="Arial"/>
                 <w:sz w:val="24"/>
                 <w:szCs w:val="24"/>
                 <w:lang w:val="es-EC"/>
               </w:rPr>
-              <w:t>Nombre_</w:t>
-            </w:r>
-            <w:proofErr w:type="gramStart"/>
+            </w:pPr>
             <w:r>
               <w:rPr>
                 <w:rFonts w:ascii="Arial" w:hAnsi="Arial" w:cs="Arial"/>
@@ -2109,21 +2022,18 @@
                 <w:szCs w:val="24"/>
                 <w:lang w:val="es-EC"/>
               </w:rPr>
-              <w:t>semestre</w:t>
-            </w:r>
-            <w:proofErr w:type="spellEnd"/>
-            <w:r>
-              <w:rPr>
-                <w:rFonts w:ascii="Arial" w:hAnsi="Arial" w:cs="Arial"/>
-                <w:b w:val="0"/>
-                <w:bCs w:val="0"/>
+              <w:t>Trimestre (1,2,3,4)</w:t>
+            </w:r>
+          </w:p>
+          <w:p>
+            <w:pPr>
+              <w:rPr>
+                <w:rFonts w:ascii="Arial" w:hAnsi="Arial" w:cs="Arial"/>
                 <w:sz w:val="24"/>
                 <w:szCs w:val="24"/>
                 <w:lang w:val="es-EC"/>
               </w:rPr>
-              <w:t>(</w:t>
-            </w:r>
-            <w:proofErr w:type="gramEnd"/>
+            </w:pPr>
             <w:r>
               <w:rPr>
                 <w:rFonts w:ascii="Arial" w:hAnsi="Arial" w:cs="Arial"/>
@@ -2133,86 +2043,7 @@
                 <w:szCs w:val="24"/>
                 <w:lang w:val="es-EC"/>
               </w:rPr>
-              <w:t>Semestre1,Semestre2)</w:t>
-            </w:r>
-          </w:p>
-          <w:p>
-            <w:pPr>
-              <w:rPr>
-                <w:rFonts w:ascii="Arial" w:hAnsi="Arial" w:cs="Arial"/>
-                <w:sz w:val="24"/>
-                <w:szCs w:val="24"/>
-                <w:lang w:val="es-EC"/>
-              </w:rPr>
-            </w:pPr>
-            <w:r>
-              <w:rPr>
-                <w:rFonts w:ascii="Arial" w:hAnsi="Arial" w:cs="Arial"/>
-                <w:b w:val="0"/>
-                <w:bCs w:val="0"/>
-                <w:sz w:val="24"/>
-                <w:szCs w:val="24"/>
-                <w:lang w:val="es-EC"/>
-              </w:rPr>
-              <w:t>Trimestre (1,2,3,4)</w:t>
-            </w:r>
-          </w:p>
-          <w:p>
-            <w:pPr>
-              <w:rPr>
-                <w:rFonts w:ascii="Arial" w:hAnsi="Arial" w:cs="Arial"/>
-                <w:sz w:val="24"/>
-                <w:szCs w:val="24"/>
-                <w:lang w:val="es-EC"/>
-              </w:rPr>
-            </w:pPr>
-            <w:proofErr w:type="spellStart"/>
-            <w:r>
-              <w:rPr>
-                <w:rFonts w:ascii="Arial" w:hAnsi="Arial" w:cs="Arial"/>
-                <w:b w:val="0"/>
-                <w:bCs w:val="0"/>
-                <w:sz w:val="24"/>
-                <w:szCs w:val="24"/>
-                <w:lang w:val="es-EC"/>
-              </w:rPr>
-              <w:t>Nombre_</w:t>
-            </w:r>
-            <w:proofErr w:type="gramStart"/>
-            <w:r>
-              <w:rPr>
-                <w:rFonts w:ascii="Arial" w:hAnsi="Arial" w:cs="Arial"/>
-                <w:b w:val="0"/>
-                <w:bCs w:val="0"/>
-                <w:sz w:val="24"/>
-                <w:szCs w:val="24"/>
-                <w:lang w:val="es-EC"/>
-              </w:rPr>
-              <w:t>trimestre</w:t>
-            </w:r>
-            <w:proofErr w:type="spellEnd"/>
-            <w:r>
-              <w:rPr>
-                <w:rFonts w:ascii="Arial" w:hAnsi="Arial" w:cs="Arial"/>
-                <w:b w:val="0"/>
-                <w:bCs w:val="0"/>
-                <w:sz w:val="24"/>
-                <w:szCs w:val="24"/>
-                <w:lang w:val="es-EC"/>
-              </w:rPr>
-              <w:t>(</w:t>
-            </w:r>
-            <w:proofErr w:type="gramEnd"/>
-            <w:r>
-              <w:rPr>
-                <w:rFonts w:ascii="Arial" w:hAnsi="Arial" w:cs="Arial"/>
-                <w:b w:val="0"/>
-                <w:bCs w:val="0"/>
-                <w:sz w:val="24"/>
-                <w:szCs w:val="24"/>
-                <w:lang w:val="es-EC"/>
-              </w:rPr>
-              <w:t xml:space="preserve">Trimestre1, Trimestre2, Trimestre3, Trimestre4) </w:t>
+              <w:t xml:space="preserve">Nombre_trimestre(Trimestre1, Trimestre2, Trimestre3, Trimestre4) </w:t>
             </w:r>
           </w:p>
           <w:p>

</xml_diff>